<commit_message>
Exercício 1 - Análise Headset
</commit_message>
<xml_diff>
--- a/Análise de qualidade - Headset Husky.docx
+++ b/Análise de qualidade - Headset Husky.docx
@@ -469,18 +469,6 @@
         </w:rPr>
         <w:t xml:space="preserve">RESUMO</w:t>
       </w:r>
-    </w:p>
-    <w:p>
-      <w:pPr>
-        <w:spacing w:line="360" w:lineRule="auto"/>
-        <w:jc w:val="both"/>
-        <w:rPr>
-          <w:rFonts w:ascii="Arial" w:cs="Arial" w:eastAsia="Arial" w:hAnsi="Arial"/>
-          <w:color w:val="000000"/>
-          <w:sz w:val="24"/>
-          <w:szCs w:val="24"/>
-        </w:rPr>
-      </w:pPr>
       <w:r>
         <w:rPr>
           <w:rtl w:val="0"/>
@@ -2030,7 +2018,7 @@
           <w:szCs w:val="24"/>
           <w:rtl w:val="0"/>
         </w:rPr>
-        <w:t xml:space="preserve">Neste documento será apresentado o Headset Husky Tactical, um headset da marca Husky Gaming. </w:t>
+        <w:t xml:space="preserve">Neste documento é apresentado o Headset Husky Tactical, um headset da marca Husky Gaming. </w:t>
       </w:r>
     </w:p>
     <w:p>
@@ -2070,7 +2058,7 @@
           <w:szCs w:val="24"/>
           <w:rtl w:val="0"/>
         </w:rPr>
-        <w:t xml:space="preserve">Com isso em mente analisaremos o que o fone entrega ao usuário, suas características e por fim se atende às suas expectativas.</w:t>
+        <w:t xml:space="preserve">Com isso em mente analisamos o que o fone entrega ao usuário, suas características e por fim se atende às suas expectativas.</w:t>
       </w:r>
     </w:p>
     <w:p>
@@ -2216,19 +2204,18 @@
         <w:jc w:val="both"/>
         <w:rPr>
           <w:rFonts w:ascii="Arial" w:cs="Arial" w:eastAsia="Arial" w:hAnsi="Arial"/>
-          <w:color w:val="000000"/>
-          <w:sz w:val="24"/>
-          <w:szCs w:val="24"/>
-        </w:rPr>
-      </w:pPr>
-      <w:r>
-        <w:rPr>
-          <w:rFonts w:ascii="Arial" w:cs="Arial" w:eastAsia="Arial" w:hAnsi="Arial"/>
-          <w:sz w:val="24"/>
-          <w:szCs w:val="24"/>
-          <w:rtl w:val="0"/>
-        </w:rPr>
-        <w:t xml:space="preserve">Este documento trará uma análise de um produto físico, sendo considerada sua construção, material, performance e outros atributos que envolvem usabilidade do produto, bem como pontos de melhoria.</w:t>
+          <w:sz w:val="24"/>
+          <w:szCs w:val="24"/>
+        </w:rPr>
+      </w:pPr>
+      <w:r>
+        <w:rPr>
+          <w:rFonts w:ascii="Arial" w:cs="Arial" w:eastAsia="Arial" w:hAnsi="Arial"/>
+          <w:sz w:val="24"/>
+          <w:szCs w:val="24"/>
+          <w:rtl w:val="0"/>
+        </w:rPr>
+        <w:t xml:space="preserve">Este documento traz uma análise de um produto físico, sendo considerada sua construção, material, performance e outros atributos que envolvem usabilidade do produto, bem como pontos de melhoria.</w:t>
       </w:r>
       <w:r>
         <w:br w:type="page"/>
@@ -2568,22 +2555,6 @@
       <w:r>
         <w:br w:type="page"/>
       </w:r>
-      <w:r>
-        <w:rPr>
-          <w:rtl w:val="0"/>
-        </w:rPr>
-      </w:r>
-    </w:p>
-    <w:p>
-      <w:pPr>
-        <w:spacing w:line="360" w:lineRule="auto"/>
-        <w:jc w:val="both"/>
-        <w:rPr>
-          <w:rFonts w:ascii="Arial" w:cs="Arial" w:eastAsia="Arial" w:hAnsi="Arial"/>
-          <w:sz w:val="24"/>
-          <w:szCs w:val="24"/>
-        </w:rPr>
-      </w:pPr>
       <w:r>
         <w:rPr>
           <w:rtl w:val="0"/>
@@ -3660,12 +3631,12 @@
           <wp:inline distB="114300" distT="114300" distL="114300" distR="114300">
             <wp:extent cx="2176497" cy="3867467"/>
             <wp:effectExtent b="0" l="0" r="0" t="0"/>
-            <wp:docPr id="3" name="image2.jpg"/>
+            <wp:docPr id="3" name="image3.jpg"/>
             <a:graphic>
               <a:graphicData uri="http://schemas.openxmlformats.org/drawingml/2006/picture">
                 <pic:pic>
                   <pic:nvPicPr>
-                    <pic:cNvPr id="0" name="image2.jpg"/>
+                    <pic:cNvPr id="0" name="image3.jpg"/>
                     <pic:cNvPicPr preferRelativeResize="0"/>
                   </pic:nvPicPr>
                   <pic:blipFill>
@@ -3744,12 +3715,12 @@
           <wp:inline distB="114300" distT="114300" distL="114300" distR="114300">
             <wp:extent cx="3401378" cy="3401378"/>
             <wp:effectExtent b="0" l="0" r="0" t="0"/>
-            <wp:docPr id="5" name="image3.jpg"/>
+            <wp:docPr id="5" name="image2.jpg"/>
             <a:graphic>
               <a:graphicData uri="http://schemas.openxmlformats.org/drawingml/2006/picture">
                 <pic:pic>
                   <pic:nvPicPr>
-                    <pic:cNvPr id="0" name="image3.jpg"/>
+                    <pic:cNvPr id="0" name="image2.jpg"/>
                     <pic:cNvPicPr preferRelativeResize="0"/>
                   </pic:nvPicPr>
                   <pic:blipFill>
@@ -3818,12 +3789,12 @@
           <wp:inline distB="114300" distT="114300" distL="114300" distR="114300">
             <wp:extent cx="3572828" cy="3572828"/>
             <wp:effectExtent b="0" l="0" r="0" t="0"/>
-            <wp:docPr id="6" name="image3.jpg"/>
+            <wp:docPr id="6" name="image2.jpg"/>
             <a:graphic>
               <a:graphicData uri="http://schemas.openxmlformats.org/drawingml/2006/picture">
                 <pic:pic>
                   <pic:nvPicPr>
-                    <pic:cNvPr id="0" name="image3.jpg"/>
+                    <pic:cNvPr id="0" name="image2.jpg"/>
                     <pic:cNvPicPr preferRelativeResize="0"/>
                   </pic:nvPicPr>
                   <pic:blipFill>

</xml_diff>